<commit_message>
Fix layout so images appear right after INDEX
</commit_message>
<xml_diff>
--- a/Template.docx
+++ b/Template.docx
@@ -2165,17 +2165,6 @@
         </w:rPr>
         <w:t>INDEX:</w:t>
       </w:r>
-    </w:p>
-    <w:p>
-      <w:pPr>
-        <w:spacing w:after="200" w:line="276" w:lineRule="auto"/>
-        <w:rPr>
-          <w:b/>
-          <w:color w:val="215868" w:themeColor="accent5" w:themeShade="80"/>
-          <w:sz w:val="32"/>
-          <w:szCs w:val="32"/>
-        </w:rPr>
-      </w:pPr>
     </w:p>
     <w:sectPr>
       <w:headerReference w:type="default" r:id="rId6"/>

</xml_diff>

<commit_message>
Fix duplicate HR email issue and update template behavior
</commit_message>
<xml_diff>
--- a/Template.docx
+++ b/Template.docx
@@ -48,7 +48,6 @@
             <w:tcW w:w="1710" w:type="dxa"/>
             <w:vAlign w:val="bottom"/>
           </w:tcPr>
-          <w:bookmarkEnd w:id="0"/>
           <w:p>
             <w:pPr>
               <w:pStyle w:val="p1"/>
@@ -59,6 +58,8 @@
                 <w:szCs w:val="18"/>
               </w:rPr>
             </w:pPr>
+            <w:bookmarkStart w:id="1" w:name="_Hlk200399326"/>
+            <w:bookmarkEnd w:id="0"/>
             <w:r>
               <w:rPr>
                 <w:b/>
@@ -298,6 +299,7 @@
           </w:p>
         </w:tc>
       </w:tr>
+      <w:bookmarkEnd w:id="1"/>
     </w:tbl>
     <w:p>
       <w:pPr>
@@ -694,8 +696,6 @@
     <w:tbl>
       <w:tblPr>
         <w:tblStyle w:val="TableGrid"/>
-        <w:tblpPr w:leftFromText="180" w:rightFromText="180" w:vertAnchor="text" w:horzAnchor="margin" w:tblpY="190"/>
-        <w:tblOverlap w:val="never"/>
         <w:tblW w:w="10830" w:type="dxa"/>
         <w:tblLook w:val="04A0" w:firstRow="1" w:lastRow="0" w:firstColumn="1" w:lastColumn="0" w:noHBand="0" w:noVBand="1"/>
       </w:tblPr>
@@ -704,15 +704,14 @@
         <w:gridCol w:w="1292"/>
         <w:gridCol w:w="508"/>
         <w:gridCol w:w="489"/>
-        <w:gridCol w:w="951"/>
-        <w:gridCol w:w="6329"/>
+        <w:gridCol w:w="7280"/>
         <w:gridCol w:w="6"/>
       </w:tblGrid>
       <w:tr>
         <w:trPr>
           <w:gridAfter w:val="1"/>
           <w:wAfter w:w="6" w:type="dxa"/>
-          <w:trHeight w:val="368"/>
+          <w:trHeight w:val="426"/>
         </w:trPr>
         <w:tc>
           <w:tcPr>
@@ -750,7 +749,7 @@
         <w:tc>
           <w:tcPr>
             <w:tcW w:w="8277" w:type="dxa"/>
-            <w:gridSpan w:val="4"/>
+            <w:gridSpan w:val="3"/>
             <w:tcBorders>
               <w:top w:val="nil"/>
               <w:left w:val="nil"/>
@@ -785,7 +784,7 @@
         <w:trPr>
           <w:gridAfter w:val="1"/>
           <w:wAfter w:w="6" w:type="dxa"/>
-          <w:trHeight w:val="368"/>
+          <w:trHeight w:val="414"/>
         </w:trPr>
         <w:tc>
           <w:tcPr>
@@ -832,7 +831,7 @@
         <w:tc>
           <w:tcPr>
             <w:tcW w:w="8277" w:type="dxa"/>
-            <w:gridSpan w:val="4"/>
+            <w:gridSpan w:val="3"/>
             <w:tcBorders>
               <w:top w:val="single" w:sz="4" w:space="0" w:color="auto"/>
               <w:left w:val="nil"/>
@@ -865,14 +864,11 @@
       </w:tr>
       <w:tr>
         <w:trPr>
-          <w:gridAfter w:val="1"/>
-          <w:wAfter w:w="6" w:type="dxa"/>
-          <w:trHeight w:val="368"/>
+          <w:trHeight w:val="404"/>
         </w:trPr>
         <w:tc>
           <w:tcPr>
-            <w:tcW w:w="2547" w:type="dxa"/>
-            <w:gridSpan w:val="2"/>
+            <w:tcW w:w="1255" w:type="dxa"/>
             <w:tcBorders>
               <w:top w:val="nil"/>
               <w:left w:val="nil"/>
@@ -898,16 +894,16 @@
                 <w:sz w:val="18"/>
                 <w:szCs w:val="18"/>
               </w:rPr>
-              <w:t>ALLEGED VIOLATION:</w:t>
-            </w:r>
-          </w:p>
-        </w:tc>
-        <w:tc>
-          <w:tcPr>
-            <w:tcW w:w="8277" w:type="dxa"/>
-            <w:gridSpan w:val="4"/>
-            <w:tcBorders>
-              <w:top w:val="single" w:sz="4" w:space="0" w:color="auto"/>
+              <w:t>LOCATION:</w:t>
+            </w:r>
+          </w:p>
+        </w:tc>
+        <w:tc>
+          <w:tcPr>
+            <w:tcW w:w="9575" w:type="dxa"/>
+            <w:gridSpan w:val="5"/>
+            <w:tcBorders>
+              <w:top w:val="nil"/>
               <w:left w:val="nil"/>
               <w:bottom w:val="single" w:sz="4" w:space="0" w:color="auto"/>
               <w:right w:val="nil"/>
@@ -931,18 +927,19 @@
                 <w:sz w:val="18"/>
                 <w:szCs w:val="18"/>
               </w:rPr>
-              <w:t>[Alleged Violation]</w:t>
+              <w:t>[Location]</w:t>
             </w:r>
           </w:p>
         </w:tc>
       </w:tr>
       <w:tr>
         <w:trPr>
-          <w:trHeight w:val="409"/>
+          <w:trHeight w:val="403"/>
         </w:trPr>
         <w:tc>
           <w:tcPr>
-            <w:tcW w:w="1255" w:type="dxa"/>
+            <w:tcW w:w="3055" w:type="dxa"/>
+            <w:gridSpan w:val="3"/>
             <w:tcBorders>
               <w:top w:val="nil"/>
               <w:left w:val="nil"/>
@@ -968,52 +965,59 @@
                 <w:sz w:val="18"/>
                 <w:szCs w:val="18"/>
               </w:rPr>
-              <w:t>LOCATION:</w:t>
-            </w:r>
-          </w:p>
-        </w:tc>
-        <w:tc>
-          <w:tcPr>
-            <w:tcW w:w="9575" w:type="dxa"/>
-            <w:gridSpan w:val="6"/>
-            <w:tcBorders>
-              <w:top w:val="nil"/>
-              <w:left w:val="nil"/>
-              <w:bottom w:val="single" w:sz="4" w:space="0" w:color="auto"/>
-              <w:right w:val="nil"/>
-            </w:tcBorders>
-            <w:vAlign w:val="bottom"/>
-          </w:tcPr>
-          <w:p>
-            <w:pPr>
-              <w:pStyle w:val="p1"/>
-              <w:rPr>
-                <w:bCs/>
-                <w:color w:val="auto"/>
-                <w:sz w:val="18"/>
-                <w:szCs w:val="18"/>
-              </w:rPr>
-            </w:pPr>
-            <w:r>
-              <w:rPr>
-                <w:bCs/>
-                <w:color w:val="auto"/>
-                <w:sz w:val="18"/>
-                <w:szCs w:val="18"/>
-              </w:rPr>
-              <w:t>[Location]</w:t>
+              <w:t xml:space="preserve">SPECIFIC </w:t>
+            </w:r>
+            <w:r>
+              <w:rPr>
+                <w:b/>
+                <w:color w:val="215868" w:themeColor="accent5" w:themeShade="80"/>
+                <w:sz w:val="18"/>
+                <w:szCs w:val="18"/>
+              </w:rPr>
+              <w:t>AREA OF LOCATION:</w:t>
+            </w:r>
+          </w:p>
+        </w:tc>
+        <w:tc>
+          <w:tcPr>
+            <w:tcW w:w="7775" w:type="dxa"/>
+            <w:gridSpan w:val="3"/>
+            <w:tcBorders>
+              <w:top w:val="single" w:sz="2" w:space="0" w:color="auto"/>
+              <w:left w:val="nil"/>
+              <w:bottom w:val="single" w:sz="2" w:space="0" w:color="auto"/>
+              <w:right w:val="nil"/>
+            </w:tcBorders>
+            <w:vAlign w:val="bottom"/>
+          </w:tcPr>
+          <w:p>
+            <w:pPr>
+              <w:pStyle w:val="p1"/>
+              <w:rPr>
+                <w:color w:val="000000" w:themeColor="text1"/>
+                <w:sz w:val="18"/>
+                <w:szCs w:val="18"/>
+              </w:rPr>
+            </w:pPr>
+            <w:r>
+              <w:rPr>
+                <w:color w:val="000000" w:themeColor="text1"/>
+                <w:sz w:val="18"/>
+                <w:szCs w:val="18"/>
+              </w:rPr>
+              <w:t>[Specific Area of Location]</w:t>
             </w:r>
           </w:p>
         </w:tc>
       </w:tr>
       <w:tr>
         <w:trPr>
-          <w:trHeight w:val="409"/>
+          <w:trHeight w:val="432"/>
         </w:trPr>
         <w:tc>
           <w:tcPr>
-            <w:tcW w:w="3055" w:type="dxa"/>
-            <w:gridSpan w:val="3"/>
+            <w:tcW w:w="3544" w:type="dxa"/>
+            <w:gridSpan w:val="4"/>
             <w:tcBorders>
               <w:top w:val="nil"/>
               <w:left w:val="nil"/>
@@ -1039,25 +1043,25 @@
                 <w:sz w:val="18"/>
                 <w:szCs w:val="18"/>
               </w:rPr>
-              <w:t xml:space="preserve">SPECIFIC </w:t>
-            </w:r>
-            <w:r>
-              <w:rPr>
-                <w:b/>
-                <w:color w:val="215868" w:themeColor="accent5" w:themeShade="80"/>
-                <w:sz w:val="18"/>
-                <w:szCs w:val="18"/>
-              </w:rPr>
-              <w:t>AREA OF LOCATION:</w:t>
-            </w:r>
-          </w:p>
-        </w:tc>
-        <w:tc>
-          <w:tcPr>
-            <w:tcW w:w="7775" w:type="dxa"/>
-            <w:gridSpan w:val="4"/>
-            <w:tcBorders>
-              <w:top w:val="single" w:sz="2" w:space="0" w:color="auto"/>
+              <w:t xml:space="preserve">ADDITIONAL </w:t>
+            </w:r>
+            <w:r>
+              <w:rPr>
+                <w:b/>
+                <w:color w:val="215868" w:themeColor="accent5" w:themeShade="80"/>
+                <w:sz w:val="18"/>
+                <w:szCs w:val="18"/>
+              </w:rPr>
+              <w:t>PERSON(S) INVOLVED:</w:t>
+            </w:r>
+          </w:p>
+        </w:tc>
+        <w:tc>
+          <w:tcPr>
+            <w:tcW w:w="7286" w:type="dxa"/>
+            <w:gridSpan w:val="2"/>
+            <w:tcBorders>
+              <w:top w:val="single" w:sz="4" w:space="0" w:color="auto"/>
               <w:left w:val="nil"/>
               <w:bottom w:val="single" w:sz="2" w:space="0" w:color="auto"/>
               <w:right w:val="nil"/>
@@ -1079,14 +1083,14 @@
                 <w:sz w:val="18"/>
                 <w:szCs w:val="18"/>
               </w:rPr>
-              <w:t>[Specific Area of Location]</w:t>
+              <w:t>[Additional Person(s) Involved]</w:t>
             </w:r>
           </w:p>
         </w:tc>
       </w:tr>
       <w:tr>
         <w:trPr>
-          <w:trHeight w:val="566"/>
+          <w:trHeight w:val="428"/>
         </w:trPr>
         <w:tc>
           <w:tcPr>
@@ -1117,27 +1121,18 @@
                 <w:sz w:val="18"/>
                 <w:szCs w:val="18"/>
               </w:rPr>
-              <w:t xml:space="preserve">ADDITIONAL </w:t>
-            </w:r>
-            <w:r>
-              <w:rPr>
-                <w:b/>
-                <w:color w:val="215868" w:themeColor="accent5" w:themeShade="80"/>
-                <w:sz w:val="18"/>
-                <w:szCs w:val="18"/>
-              </w:rPr>
-              <w:t>PERSON(S) INVOLVED:</w:t>
+              <w:t>WITNESSES:</w:t>
             </w:r>
           </w:p>
         </w:tc>
         <w:tc>
           <w:tcPr>
             <w:tcW w:w="7286" w:type="dxa"/>
-            <w:gridSpan w:val="3"/>
-            <w:tcBorders>
-              <w:top w:val="single" w:sz="4" w:space="0" w:color="auto"/>
-              <w:left w:val="nil"/>
-              <w:bottom w:val="single" w:sz="2" w:space="0" w:color="auto"/>
+            <w:gridSpan w:val="2"/>
+            <w:tcBorders>
+              <w:top w:val="single" w:sz="2" w:space="0" w:color="auto"/>
+              <w:left w:val="nil"/>
+              <w:bottom w:val="single" w:sz="4" w:space="0" w:color="auto"/>
               <w:right w:val="nil"/>
             </w:tcBorders>
             <w:vAlign w:val="bottom"/>
@@ -1157,130 +1152,8 @@
                 <w:sz w:val="18"/>
                 <w:szCs w:val="18"/>
               </w:rPr>
-              <w:t>[Additional Person(s) Involved]</w:t>
-            </w:r>
-          </w:p>
-        </w:tc>
-      </w:tr>
-      <w:tr>
-        <w:trPr>
-          <w:trHeight w:val="409"/>
-        </w:trPr>
-        <w:tc>
-          <w:tcPr>
-            <w:tcW w:w="3544" w:type="dxa"/>
-            <w:gridSpan w:val="4"/>
-            <w:tcBorders>
-              <w:top w:val="nil"/>
-              <w:left w:val="nil"/>
-              <w:bottom w:val="nil"/>
-              <w:right w:val="nil"/>
-            </w:tcBorders>
-            <w:vAlign w:val="bottom"/>
-          </w:tcPr>
-          <w:p>
-            <w:pPr>
-              <w:pStyle w:val="p1"/>
-              <w:rPr>
-                <w:b/>
-                <w:color w:val="215868" w:themeColor="accent5" w:themeShade="80"/>
-                <w:sz w:val="18"/>
-                <w:szCs w:val="18"/>
-              </w:rPr>
-            </w:pPr>
-            <w:r>
-              <w:rPr>
-                <w:b/>
-                <w:color w:val="215868" w:themeColor="accent5" w:themeShade="80"/>
-                <w:sz w:val="18"/>
-                <w:szCs w:val="18"/>
-              </w:rPr>
-              <w:t>WITNESSES:</w:t>
-            </w:r>
-          </w:p>
-        </w:tc>
-        <w:tc>
-          <w:tcPr>
-            <w:tcW w:w="7286" w:type="dxa"/>
-            <w:gridSpan w:val="3"/>
-            <w:tcBorders>
-              <w:top w:val="single" w:sz="2" w:space="0" w:color="auto"/>
-              <w:left w:val="nil"/>
-              <w:bottom w:val="single" w:sz="4" w:space="0" w:color="auto"/>
-              <w:right w:val="nil"/>
-            </w:tcBorders>
-            <w:vAlign w:val="bottom"/>
-          </w:tcPr>
-          <w:p>
-            <w:pPr>
-              <w:pStyle w:val="p1"/>
-              <w:rPr>
-                <w:color w:val="000000" w:themeColor="text1"/>
-                <w:sz w:val="18"/>
-                <w:szCs w:val="18"/>
-              </w:rPr>
-            </w:pPr>
-            <w:r>
-              <w:rPr>
-                <w:color w:val="000000" w:themeColor="text1"/>
-                <w:sz w:val="18"/>
-                <w:szCs w:val="18"/>
-              </w:rPr>
               <w:t>[Witnesses]</w:t>
             </w:r>
-          </w:p>
-        </w:tc>
-      </w:tr>
-      <w:tr>
-        <w:trPr>
-          <w:trHeight w:val="170"/>
-        </w:trPr>
-        <w:tc>
-          <w:tcPr>
-            <w:tcW w:w="4495" w:type="dxa"/>
-            <w:gridSpan w:val="5"/>
-            <w:tcBorders>
-              <w:top w:val="nil"/>
-              <w:left w:val="nil"/>
-              <w:bottom w:val="nil"/>
-              <w:right w:val="nil"/>
-            </w:tcBorders>
-            <w:vAlign w:val="bottom"/>
-          </w:tcPr>
-          <w:p>
-            <w:pPr>
-              <w:pStyle w:val="p1"/>
-              <w:jc w:val="right"/>
-              <w:rPr>
-                <w:b/>
-                <w:color w:val="215868" w:themeColor="accent5" w:themeShade="80"/>
-                <w:sz w:val="18"/>
-                <w:szCs w:val="18"/>
-              </w:rPr>
-            </w:pPr>
-          </w:p>
-        </w:tc>
-        <w:tc>
-          <w:tcPr>
-            <w:tcW w:w="6335" w:type="dxa"/>
-            <w:gridSpan w:val="2"/>
-            <w:tcBorders>
-              <w:top w:val="single" w:sz="4" w:space="0" w:color="auto"/>
-              <w:left w:val="nil"/>
-              <w:bottom w:val="nil"/>
-              <w:right w:val="nil"/>
-            </w:tcBorders>
-            <w:vAlign w:val="bottom"/>
-          </w:tcPr>
-          <w:p>
-            <w:pPr>
-              <w:pStyle w:val="p1"/>
-              <w:rPr>
-                <w:color w:val="000000" w:themeColor="text1"/>
-                <w:sz w:val="18"/>
-                <w:szCs w:val="18"/>
-              </w:rPr>
-            </w:pPr>
           </w:p>
         </w:tc>
       </w:tr>
@@ -1291,7 +1164,85 @@
         <w:tc>
           <w:tcPr>
             <w:tcW w:w="10830" w:type="dxa"/>
-            <w:gridSpan w:val="7"/>
+            <w:gridSpan w:val="6"/>
+            <w:tcBorders>
+              <w:top w:val="nil"/>
+              <w:left w:val="nil"/>
+              <w:bottom w:val="nil"/>
+              <w:right w:val="nil"/>
+            </w:tcBorders>
+            <w:shd w:val="clear" w:color="auto" w:fill="auto"/>
+            <w:vAlign w:val="center"/>
+          </w:tcPr>
+          <w:p>
+            <w:pPr>
+              <w:pStyle w:val="p1"/>
+              <w:rPr>
+                <w:b/>
+                <w:color w:val="215868" w:themeColor="accent5" w:themeShade="80"/>
+                <w:sz w:val="18"/>
+                <w:szCs w:val="18"/>
+              </w:rPr>
+            </w:pPr>
+            <w:r>
+              <w:rPr>
+                <w:b/>
+                <w:color w:val="215868" w:themeColor="accent5" w:themeShade="80"/>
+                <w:sz w:val="18"/>
+                <w:szCs w:val="18"/>
+              </w:rPr>
+              <w:t>ALLEGED VIOLATION:</w:t>
+            </w:r>
+          </w:p>
+        </w:tc>
+      </w:tr>
+      <w:tr>
+        <w:trPr>
+          <w:trHeight w:val="1349"/>
+        </w:trPr>
+        <w:tc>
+          <w:tcPr>
+            <w:tcW w:w="10830" w:type="dxa"/>
+            <w:gridSpan w:val="6"/>
+            <w:tcBorders>
+              <w:top w:val="nil"/>
+              <w:left w:val="nil"/>
+              <w:bottom w:val="nil"/>
+              <w:right w:val="nil"/>
+            </w:tcBorders>
+            <w:shd w:val="clear" w:color="auto" w:fill="DAEEF3" w:themeFill="accent5" w:themeFillTint="33"/>
+            <w:vAlign w:val="center"/>
+          </w:tcPr>
+          <w:p>
+            <w:pPr>
+              <w:pStyle w:val="p1"/>
+              <w:rPr>
+                <w:b/>
+                <w:color w:val="215868" w:themeColor="accent5" w:themeShade="80"/>
+                <w:sz w:val="18"/>
+                <w:szCs w:val="18"/>
+              </w:rPr>
+            </w:pPr>
+            <w:r>
+              <w:rPr>
+                <w:bCs/>
+                <w:color w:val="auto"/>
+                <w:sz w:val="18"/>
+                <w:szCs w:val="18"/>
+              </w:rPr>
+              <w:t>[Alleged Violation]</w:t>
+            </w:r>
+          </w:p>
+        </w:tc>
+      </w:tr>
+      <w:tr>
+        <w:trPr>
+          <w:trHeight w:val="450"/>
+        </w:trPr>
+        <w:tc>
+          <w:tcPr>
+            <w:tcW w:w="10830" w:type="dxa"/>
+            <w:gridSpan w:val="6"/>
             <w:tcBorders>
               <w:top w:val="nil"/>
               <w:left w:val="nil"/>
@@ -1338,7 +1289,7 @@
         <w:tc>
           <w:tcPr>
             <w:tcW w:w="10830" w:type="dxa"/>
-            <w:gridSpan w:val="7"/>
+            <w:gridSpan w:val="6"/>
             <w:tcBorders>
               <w:top w:val="nil"/>
               <w:left w:val="nil"/>
@@ -1375,7 +1326,7 @@
         <w:tc>
           <w:tcPr>
             <w:tcW w:w="10830" w:type="dxa"/>
-            <w:gridSpan w:val="7"/>
+            <w:gridSpan w:val="6"/>
             <w:tcBorders>
               <w:top w:val="nil"/>
               <w:left w:val="nil"/>
@@ -1413,7 +1364,7 @@
         <w:tc>
           <w:tcPr>
             <w:tcW w:w="10830" w:type="dxa"/>
-            <w:gridSpan w:val="7"/>
+            <w:gridSpan w:val="6"/>
             <w:tcBorders>
               <w:top w:val="nil"/>
               <w:left w:val="nil"/>
@@ -1450,7 +1401,7 @@
         <w:tc>
           <w:tcPr>
             <w:tcW w:w="10830" w:type="dxa"/>
-            <w:gridSpan w:val="7"/>
+            <w:gridSpan w:val="6"/>
             <w:tcBorders>
               <w:top w:val="nil"/>
               <w:left w:val="nil"/>
@@ -1488,7 +1439,7 @@
         <w:tc>
           <w:tcPr>
             <w:tcW w:w="10830" w:type="dxa"/>
-            <w:gridSpan w:val="7"/>
+            <w:gridSpan w:val="6"/>
             <w:tcBorders>
               <w:top w:val="nil"/>
               <w:left w:val="nil"/>
@@ -1525,7 +1476,7 @@
         <w:tc>
           <w:tcPr>
             <w:tcW w:w="10830" w:type="dxa"/>
-            <w:gridSpan w:val="7"/>
+            <w:gridSpan w:val="6"/>
             <w:tcBorders>
               <w:top w:val="nil"/>
               <w:left w:val="nil"/>
@@ -1566,7 +1517,7 @@
         <w:tc>
           <w:tcPr>
             <w:tcW w:w="10830" w:type="dxa"/>
-            <w:gridSpan w:val="7"/>
+            <w:gridSpan w:val="6"/>
             <w:tcBorders>
               <w:top w:val="nil"/>
               <w:left w:val="nil"/>
@@ -1591,6 +1542,7 @@
                 <w:sz w:val="18"/>
                 <w:szCs w:val="18"/>
               </w:rPr>
+              <w:lastRenderedPageBreak/>
               <w:t>[Recommendation]</w:t>
             </w:r>
           </w:p>
@@ -1601,7 +1553,7 @@
     <w:tbl>
       <w:tblPr>
         <w:tblStyle w:val="TableGrid"/>
-        <w:tblpPr w:leftFromText="180" w:rightFromText="180" w:vertAnchor="text" w:tblpY="87"/>
+        <w:tblpPr w:leftFromText="180" w:rightFromText="180" w:vertAnchor="text" w:horzAnchor="margin" w:tblpY="372"/>
         <w:tblW w:w="10706" w:type="dxa"/>
         <w:tblBorders>
           <w:top w:val="none" w:sz="0" w:space="0" w:color="auto"/>
@@ -1648,7 +1600,6 @@
                 <w:sz w:val="18"/>
                 <w:szCs w:val="18"/>
               </w:rPr>
-              <w:lastRenderedPageBreak/>
               <w:t>EMPLOYEE</w:t>
             </w:r>
             <w:r>
@@ -2166,8 +2117,19 @@
         <w:t>INDEX:</w:t>
       </w:r>
     </w:p>
+    <w:p>
+      <w:pPr>
+        <w:spacing w:after="200" w:line="276" w:lineRule="auto"/>
+        <w:rPr>
+          <w:b/>
+          <w:color w:val="215868" w:themeColor="accent5" w:themeShade="80"/>
+          <w:sz w:val="32"/>
+          <w:szCs w:val="32"/>
+        </w:rPr>
+      </w:pPr>
+    </w:p>
     <w:sectPr>
-      <w:headerReference w:type="default" r:id="rId6"/>
+      <w:headerReference w:type="default" r:id="rId7"/>
       <w:pgSz w:w="12240" w:h="15840" w:code="1"/>
       <w:pgMar w:top="720" w:right="720" w:bottom="720" w:left="720" w:header="720" w:footer="720" w:gutter="0"/>
       <w:cols w:space="720"/>
@@ -2692,7 +2654,7 @@
   <w:style w:type="paragraph" w:default="1" w:styleId="Normal">
     <w:name w:val="Normal"/>
     <w:qFormat/>
-    <w:rsid w:val="00792FF2"/>
+    <w:rsid w:val="00B55753"/>
     <w:pPr>
       <w:spacing w:after="0" w:line="240" w:lineRule="auto"/>
     </w:pPr>
@@ -3078,4 +3040,16 @@
   <a:objectDefaults/>
   <a:extraClrSchemeLst/>
 </a:theme>
+</file>
+
+<file path=customXml/item1.xml><?xml version="1.0" encoding="utf-8"?>
+<b:Sources xmlns:b="http://schemas.openxmlformats.org/officeDocument/2006/bibliography" xmlns="http://schemas.openxmlformats.org/officeDocument/2006/bibliography" SelectedStyle="\APASixthEditionOfficeOnline.xsl" StyleName="APA" Version="6"/>
+</file>
+
+<file path=customXml/itemProps1.xml><?xml version="1.0" encoding="utf-8"?>
+<ds:datastoreItem xmlns:ds="http://schemas.openxmlformats.org/officeDocument/2006/customXml" ds:itemID="{DACA82ED-2AE2-49D3-A7FA-185A0BD52494}">
+  <ds:schemaRefs>
+    <ds:schemaRef ds:uri="http://schemas.openxmlformats.org/officeDocument/2006/bibliography"/>
+  </ds:schemaRefs>
+</ds:datastoreItem>
 </file>
</xml_diff>